<commit_message>
Revert "rontas revert.docx 2"
This reverts commit b172e3a284ca87a14c11570eee156c20993a8b99.
</commit_message>
<xml_diff>
--- a/Git Revert.docx
+++ b/Git Revert.docx
@@ -15,7 +15,6 @@
           <w:lang w:eastAsia="hu-HU"/>
         </w:rPr>
       </w:pPr>
-      <w:proofErr w:type="spellStart"/>
       <w:r>
         <w:rPr>
           <w:rFonts w:ascii="inherit" w:eastAsia="Times New Roman" w:hAnsi="inherit" w:cs="Helvetica"/>
@@ -25,43 +24,7 @@
           <w:szCs w:val="54"/>
           <w:lang w:eastAsia="hu-HU"/>
         </w:rPr>
-        <w:t>Git</w:t>
-      </w:r>
-      <w:proofErr w:type="spellEnd"/>
-      <w:r>
-        <w:rPr>
-          <w:rFonts w:ascii="inherit" w:eastAsia="Times New Roman" w:hAnsi="inherit" w:cs="Helvetica"/>
-          <w:color w:val="333333"/>
-          <w:kern w:val="36"/>
-          <w:sz w:val="54"/>
-          <w:szCs w:val="54"/>
-          <w:lang w:eastAsia="hu-HU"/>
-        </w:rPr>
-        <w:t xml:space="preserve"> </w:t>
-      </w:r>
-      <w:proofErr w:type="spellStart"/>
-      <w:r>
-        <w:rPr>
-          <w:rFonts w:ascii="inherit" w:eastAsia="Times New Roman" w:hAnsi="inherit" w:cs="Helvetica"/>
-          <w:color w:val="333333"/>
-          <w:kern w:val="36"/>
-          <w:sz w:val="54"/>
-          <w:szCs w:val="54"/>
-          <w:lang w:eastAsia="hu-HU"/>
-        </w:rPr>
-        <w:t>Revert</w:t>
-      </w:r>
-      <w:proofErr w:type="spellEnd"/>
-      <w:r>
-        <w:rPr>
-          <w:rFonts w:ascii="inherit" w:eastAsia="Times New Roman" w:hAnsi="inherit" w:cs="Helvetica"/>
-          <w:color w:val="333333"/>
-          <w:kern w:val="36"/>
-          <w:sz w:val="54"/>
-          <w:szCs w:val="54"/>
-          <w:lang w:eastAsia="hu-HU"/>
-        </w:rPr>
-        <w:t> </w:t>
+        <w:t>Git Revert </w:t>
       </w:r>
       <w:r>
         <w:rPr>
@@ -94,29 +57,7 @@
           <w:szCs w:val="25"/>
           <w:lang w:eastAsia="hu-HU"/>
         </w:rPr>
-        <w:t xml:space="preserve">Ha vissza szeretnénk vonni egy </w:t>
-      </w:r>
-      <w:proofErr w:type="spellStart"/>
-      <w:r>
-        <w:rPr>
-          <w:rFonts w:ascii="Helvetica" w:eastAsia="Times New Roman" w:hAnsi="Helvetica" w:cs="Helvetica"/>
-          <w:color w:val="333333"/>
-          <w:sz w:val="25"/>
-          <w:szCs w:val="25"/>
-          <w:lang w:eastAsia="hu-HU"/>
-        </w:rPr>
-        <w:t>kommitot</w:t>
-      </w:r>
-      <w:proofErr w:type="spellEnd"/>
-      <w:r>
-        <w:rPr>
-          <w:rFonts w:ascii="Helvetica" w:eastAsia="Times New Roman" w:hAnsi="Helvetica" w:cs="Helvetica"/>
-          <w:color w:val="333333"/>
-          <w:sz w:val="25"/>
-          <w:szCs w:val="25"/>
-          <w:lang w:eastAsia="hu-HU"/>
-        </w:rPr>
-        <w:t>, arra több lehetőségünk is van.</w:t>
+        <w:t>Ha vissza szeretnénk vonni egy kommitot, arra több lehetőségünk is van.</w:t>
       </w:r>
       <w:r>
         <w:rPr>
@@ -127,40 +68,7 @@
           <w:lang w:eastAsia="hu-HU"/>
         </w:rPr>
         <w:br/>
-      </w:r>
-      <w:bookmarkStart w:id="0" w:name="_GoBack"/>
-      <w:bookmarkEnd w:id="0"/>
-      <w:r>
-        <w:rPr>
-          <w:rFonts w:ascii="Helvetica" w:eastAsia="Times New Roman" w:hAnsi="Helvetica" w:cs="Helvetica"/>
-          <w:color w:val="333333"/>
-          <w:sz w:val="25"/>
-          <w:szCs w:val="25"/>
-          <w:lang w:eastAsia="hu-HU"/>
-        </w:rPr>
-        <w:t xml:space="preserve">A </w:t>
-      </w:r>
-      <w:proofErr w:type="spellStart"/>
-      <w:r>
-        <w:rPr>
-          <w:rFonts w:ascii="Helvetica" w:eastAsia="Times New Roman" w:hAnsi="Helvetica" w:cs="Helvetica"/>
-          <w:color w:val="333333"/>
-          <w:sz w:val="25"/>
-          <w:szCs w:val="25"/>
-          <w:lang w:eastAsia="hu-HU"/>
-        </w:rPr>
-        <w:t>git-revert</w:t>
-      </w:r>
-      <w:proofErr w:type="spellEnd"/>
-      <w:r>
-        <w:rPr>
-          <w:rFonts w:ascii="Helvetica" w:eastAsia="Times New Roman" w:hAnsi="Helvetica" w:cs="Helvetica"/>
-          <w:color w:val="333333"/>
-          <w:sz w:val="25"/>
-          <w:szCs w:val="25"/>
-          <w:lang w:eastAsia="hu-HU"/>
-        </w:rPr>
-        <w:t xml:space="preserve"> ezek közül az egyik.</w:t>
+        <w:t>A git-revert ezek közül az egyik.</w:t>
       </w:r>
     </w:p>
     <w:p>
@@ -179,7 +87,6 @@
           <w:lang w:eastAsia="hu-HU"/>
         </w:rPr>
       </w:pPr>
-      <w:proofErr w:type="spellStart"/>
       <w:r>
         <w:rPr>
           <w:rFonts w:ascii="inherit" w:eastAsia="Times New Roman" w:hAnsi="inherit" w:cs="Helvetica"/>
@@ -188,31 +95,8 @@
           <w:szCs w:val="36"/>
           <w:lang w:eastAsia="hu-HU"/>
         </w:rPr>
-        <w:t>Git</w:t>
-      </w:r>
-      <w:proofErr w:type="spellEnd"/>
-      <w:r>
-        <w:rPr>
-          <w:rFonts w:ascii="inherit" w:eastAsia="Times New Roman" w:hAnsi="inherit" w:cs="Helvetica"/>
-          <w:color w:val="333333"/>
-          <w:sz w:val="36"/>
-          <w:szCs w:val="36"/>
-          <w:lang w:eastAsia="hu-HU"/>
-        </w:rPr>
-        <w:t xml:space="preserve"> </w:t>
-      </w:r>
-      <w:proofErr w:type="spellStart"/>
-      <w:r>
-        <w:rPr>
-          <w:rFonts w:ascii="inherit" w:eastAsia="Times New Roman" w:hAnsi="inherit" w:cs="Helvetica"/>
-          <w:color w:val="333333"/>
-          <w:sz w:val="36"/>
-          <w:szCs w:val="36"/>
-          <w:lang w:eastAsia="hu-HU"/>
-        </w:rPr>
-        <w:t>revert</w:t>
-      </w:r>
-      <w:proofErr w:type="spellEnd"/>
+        <w:t>Git revert</w:t>
+      </w:r>
     </w:p>
     <w:p>
       <w:pPr>
@@ -233,73 +117,7 @@
           <w:szCs w:val="25"/>
           <w:lang w:eastAsia="hu-HU"/>
         </w:rPr>
-        <w:t xml:space="preserve">A </w:t>
-      </w:r>
-      <w:proofErr w:type="spellStart"/>
-      <w:r>
-        <w:rPr>
-          <w:rFonts w:ascii="Helvetica" w:eastAsia="Times New Roman" w:hAnsi="Helvetica" w:cs="Helvetica"/>
-          <w:color w:val="333333"/>
-          <w:sz w:val="25"/>
-          <w:szCs w:val="25"/>
-          <w:lang w:eastAsia="hu-HU"/>
-        </w:rPr>
-        <w:t>revert</w:t>
-      </w:r>
-      <w:proofErr w:type="spellEnd"/>
-      <w:r>
-        <w:rPr>
-          <w:rFonts w:ascii="Helvetica" w:eastAsia="Times New Roman" w:hAnsi="Helvetica" w:cs="Helvetica"/>
-          <w:color w:val="333333"/>
-          <w:sz w:val="25"/>
-          <w:szCs w:val="25"/>
-          <w:lang w:eastAsia="hu-HU"/>
-        </w:rPr>
-        <w:t xml:space="preserve"> parancs segítségével egy </w:t>
-      </w:r>
-      <w:proofErr w:type="spellStart"/>
-      <w:r>
-        <w:rPr>
-          <w:rFonts w:ascii="Helvetica" w:eastAsia="Times New Roman" w:hAnsi="Helvetica" w:cs="Helvetica"/>
-          <w:color w:val="333333"/>
-          <w:sz w:val="25"/>
-          <w:szCs w:val="25"/>
-          <w:lang w:eastAsia="hu-HU"/>
-        </w:rPr>
-        <w:t>commit-tált</w:t>
-      </w:r>
-      <w:proofErr w:type="spellEnd"/>
-      <w:r>
-        <w:rPr>
-          <w:rFonts w:ascii="Helvetica" w:eastAsia="Times New Roman" w:hAnsi="Helvetica" w:cs="Helvetica"/>
-          <w:color w:val="333333"/>
-          <w:sz w:val="25"/>
-          <w:szCs w:val="25"/>
-          <w:lang w:eastAsia="hu-HU"/>
-        </w:rPr>
-        <w:t xml:space="preserve"> </w:t>
-      </w:r>
-      <w:proofErr w:type="spellStart"/>
-      <w:r>
-        <w:rPr>
-          <w:rFonts w:ascii="Helvetica" w:eastAsia="Times New Roman" w:hAnsi="Helvetica" w:cs="Helvetica"/>
-          <w:color w:val="333333"/>
-          <w:sz w:val="25"/>
-          <w:szCs w:val="25"/>
-          <w:lang w:eastAsia="hu-HU"/>
-        </w:rPr>
-        <w:t>snapshot</w:t>
-      </w:r>
-      <w:proofErr w:type="spellEnd"/>
-      <w:r>
-        <w:rPr>
-          <w:rFonts w:ascii="Helvetica" w:eastAsia="Times New Roman" w:hAnsi="Helvetica" w:cs="Helvetica"/>
-          <w:color w:val="333333"/>
-          <w:sz w:val="25"/>
-          <w:szCs w:val="25"/>
-          <w:lang w:eastAsia="hu-HU"/>
-        </w:rPr>
-        <w:t xml:space="preserve"> </w:t>
+        <w:t xml:space="preserve">A revert parancs segítségével egy commit-tált snapshot </w:t>
       </w:r>
       <w:r>
         <w:rPr>
@@ -321,9 +139,10 @@
           <w:szCs w:val="25"/>
           <w:lang w:eastAsia="hu-HU"/>
         </w:rPr>
-        <w:t xml:space="preserve"> (</w:t>
-      </w:r>
-      <w:proofErr w:type="spellStart"/>
+        <w:t xml:space="preserve"> (commit &amp; módosítás txt állományban</w:t>
+      </w:r>
+      <w:bookmarkStart w:id="0" w:name="_GoBack"/>
+      <w:bookmarkEnd w:id="0"/>
       <w:r>
         <w:rPr>
           <w:rFonts w:ascii="Helvetica" w:eastAsia="Times New Roman" w:hAnsi="Helvetica" w:cs="Helvetica"/>
@@ -333,9 +152,8 @@
           <w:szCs w:val="25"/>
           <w:lang w:eastAsia="hu-HU"/>
         </w:rPr>
-        <w:t>commit</w:t>
-      </w:r>
-      <w:proofErr w:type="spellEnd"/>
+        <w:t>)</w:t>
+      </w:r>
       <w:r>
         <w:rPr>
           <w:rFonts w:ascii="Helvetica" w:eastAsia="Times New Roman" w:hAnsi="Helvetica" w:cs="Helvetica"/>
@@ -345,81 +163,11 @@
           <w:szCs w:val="25"/>
           <w:lang w:eastAsia="hu-HU"/>
         </w:rPr>
-        <w:t xml:space="preserve"> &amp; módosítás </w:t>
-      </w:r>
-      <w:proofErr w:type="spellStart"/>
-      <w:r>
-        <w:rPr>
-          <w:rFonts w:ascii="Helvetica" w:eastAsia="Times New Roman" w:hAnsi="Helvetica" w:cs="Helvetica"/>
-          <w:b/>
-          <w:color w:val="333333"/>
-          <w:sz w:val="25"/>
-          <w:szCs w:val="25"/>
-          <w:lang w:eastAsia="hu-HU"/>
-        </w:rPr>
-        <w:t>txt</w:t>
-      </w:r>
-      <w:proofErr w:type="spellEnd"/>
-      <w:r>
-        <w:rPr>
-          <w:rFonts w:ascii="Helvetica" w:eastAsia="Times New Roman" w:hAnsi="Helvetica" w:cs="Helvetica"/>
-          <w:b/>
-          <w:color w:val="333333"/>
-          <w:sz w:val="25"/>
-          <w:szCs w:val="25"/>
-          <w:lang w:eastAsia="hu-HU"/>
-        </w:rPr>
-        <w:t xml:space="preserve"> állományban)</w:t>
-      </w:r>
-      <w:r>
-        <w:rPr>
-          <w:rFonts w:ascii="Helvetica" w:eastAsia="Times New Roman" w:hAnsi="Helvetica" w:cs="Helvetica"/>
-          <w:b/>
-          <w:color w:val="333333"/>
-          <w:sz w:val="25"/>
-          <w:szCs w:val="25"/>
-          <w:lang w:eastAsia="hu-HU"/>
-        </w:rPr>
         <w:t>.</w:t>
       </w:r>
       <w:r>
         <w:rPr>
           <w:rFonts w:ascii="Helvetica" w:eastAsia="Times New Roman" w:hAnsi="Helvetica" w:cs="Helvetica"/>
-          <w:b/>
-          <w:color w:val="333333"/>
-          <w:sz w:val="25"/>
-          <w:szCs w:val="25"/>
-          <w:lang w:eastAsia="hu-HU"/>
-        </w:rPr>
-        <w:t xml:space="preserve"> </w:t>
-      </w:r>
-      <w:proofErr w:type="spellStart"/>
-      <w:r>
-        <w:rPr>
-          <w:rFonts w:ascii="Helvetica" w:eastAsia="Times New Roman" w:hAnsi="Helvetica" w:cs="Helvetica"/>
-          <w:b/>
-          <w:color w:val="333333"/>
-          <w:sz w:val="25"/>
-          <w:szCs w:val="25"/>
-          <w:lang w:eastAsia="hu-HU"/>
-        </w:rPr>
-        <w:t>Binális</w:t>
-      </w:r>
-      <w:proofErr w:type="spellEnd"/>
-      <w:r>
-        <w:rPr>
-          <w:rFonts w:ascii="Helvetica" w:eastAsia="Times New Roman" w:hAnsi="Helvetica" w:cs="Helvetica"/>
-          <w:b/>
-          <w:color w:val="333333"/>
-          <w:sz w:val="25"/>
-          <w:szCs w:val="25"/>
-          <w:lang w:eastAsia="hu-HU"/>
-        </w:rPr>
-        <w:t xml:space="preserve"> állományt nem állít vissza, mert nem lát bele.</w:t>
-      </w:r>
-      <w:r>
-        <w:rPr>
-          <w:rFonts w:ascii="Helvetica" w:eastAsia="Times New Roman" w:hAnsi="Helvetica" w:cs="Helvetica"/>
           <w:color w:val="333333"/>
           <w:sz w:val="25"/>
           <w:szCs w:val="25"/>
@@ -435,127 +183,7 @@
           <w:szCs w:val="25"/>
           <w:lang w:eastAsia="hu-HU"/>
         </w:rPr>
-        <w:br/>
-      </w:r>
-      <w:r>
-        <w:rPr>
-          <w:rFonts w:ascii="Helvetica" w:eastAsia="Times New Roman" w:hAnsi="Helvetica" w:cs="Helvetica"/>
-          <w:color w:val="333333"/>
-          <w:sz w:val="25"/>
-          <w:szCs w:val="25"/>
-          <w:lang w:eastAsia="hu-HU"/>
-        </w:rPr>
-        <w:t xml:space="preserve">A parancs esetében a </w:t>
-      </w:r>
-      <w:proofErr w:type="spellStart"/>
-      <w:r>
-        <w:rPr>
-          <w:rFonts w:ascii="Helvetica" w:eastAsia="Times New Roman" w:hAnsi="Helvetica" w:cs="Helvetica"/>
-          <w:color w:val="333333"/>
-          <w:sz w:val="25"/>
-          <w:szCs w:val="25"/>
-          <w:lang w:eastAsia="hu-HU"/>
-        </w:rPr>
-        <w:t>Git</w:t>
-      </w:r>
-      <w:proofErr w:type="spellEnd"/>
-      <w:r>
-        <w:rPr>
-          <w:rFonts w:ascii="Helvetica" w:eastAsia="Times New Roman" w:hAnsi="Helvetica" w:cs="Helvetica"/>
-          <w:color w:val="333333"/>
-          <w:sz w:val="25"/>
-          <w:szCs w:val="25"/>
-          <w:lang w:eastAsia="hu-HU"/>
-        </w:rPr>
-        <w:t xml:space="preserve"> nem </w:t>
-      </w:r>
-      <w:proofErr w:type="spellStart"/>
-      <w:r>
-        <w:rPr>
-          <w:rFonts w:ascii="Helvetica" w:eastAsia="Times New Roman" w:hAnsi="Helvetica" w:cs="Helvetica"/>
-          <w:color w:val="333333"/>
-          <w:sz w:val="25"/>
-          <w:szCs w:val="25"/>
-          <w:lang w:eastAsia="hu-HU"/>
-        </w:rPr>
-        <w:t>törli</w:t>
-      </w:r>
-      <w:proofErr w:type="spellEnd"/>
-      <w:r>
-        <w:rPr>
-          <w:rFonts w:ascii="Helvetica" w:eastAsia="Times New Roman" w:hAnsi="Helvetica" w:cs="Helvetica"/>
-          <w:color w:val="333333"/>
-          <w:sz w:val="25"/>
-          <w:szCs w:val="25"/>
-          <w:lang w:eastAsia="hu-HU"/>
-        </w:rPr>
-        <w:t xml:space="preserve"> a korábbi </w:t>
-      </w:r>
-      <w:proofErr w:type="spellStart"/>
-      <w:r>
-        <w:rPr>
-          <w:rFonts w:ascii="Helvetica" w:eastAsia="Times New Roman" w:hAnsi="Helvetica" w:cs="Helvetica"/>
-          <w:color w:val="333333"/>
-          <w:sz w:val="25"/>
-          <w:szCs w:val="25"/>
-          <w:lang w:eastAsia="hu-HU"/>
-        </w:rPr>
-        <w:t>commit-ot</w:t>
-      </w:r>
-      <w:proofErr w:type="spellEnd"/>
-      <w:r>
-        <w:rPr>
-          <w:rFonts w:ascii="Helvetica" w:eastAsia="Times New Roman" w:hAnsi="Helvetica" w:cs="Helvetica"/>
-          <w:color w:val="333333"/>
-          <w:sz w:val="25"/>
-          <w:szCs w:val="25"/>
-          <w:lang w:eastAsia="hu-HU"/>
-        </w:rPr>
-        <w:t xml:space="preserve">, hanem az aktuális </w:t>
-      </w:r>
-      <w:proofErr w:type="spellStart"/>
-      <w:r>
-        <w:rPr>
-          <w:rFonts w:ascii="Helvetica" w:eastAsia="Times New Roman" w:hAnsi="Helvetica" w:cs="Helvetica"/>
-          <w:color w:val="333333"/>
-          <w:sz w:val="25"/>
-          <w:szCs w:val="25"/>
-          <w:lang w:eastAsia="hu-HU"/>
-        </w:rPr>
-        <w:t>branch-ben</w:t>
-      </w:r>
-      <w:proofErr w:type="spellEnd"/>
-      <w:r>
-        <w:rPr>
-          <w:rFonts w:ascii="Helvetica" w:eastAsia="Times New Roman" w:hAnsi="Helvetica" w:cs="Helvetica"/>
-          <w:color w:val="333333"/>
-          <w:sz w:val="25"/>
-          <w:szCs w:val="25"/>
-          <w:lang w:eastAsia="hu-HU"/>
-        </w:rPr>
-        <w:t xml:space="preserve"> létrehoz egy újat, amely visszavonja a megadott </w:t>
-      </w:r>
-      <w:proofErr w:type="spellStart"/>
-      <w:r>
-        <w:rPr>
-          <w:rFonts w:ascii="Helvetica" w:eastAsia="Times New Roman" w:hAnsi="Helvetica" w:cs="Helvetica"/>
-          <w:color w:val="333333"/>
-          <w:sz w:val="25"/>
-          <w:szCs w:val="25"/>
-          <w:lang w:eastAsia="hu-HU"/>
-        </w:rPr>
-        <w:t>commit</w:t>
-      </w:r>
-      <w:proofErr w:type="spellEnd"/>
-      <w:r>
-        <w:rPr>
-          <w:rFonts w:ascii="Helvetica" w:eastAsia="Times New Roman" w:hAnsi="Helvetica" w:cs="Helvetica"/>
-          <w:color w:val="333333"/>
-          <w:sz w:val="25"/>
-          <w:szCs w:val="25"/>
-          <w:lang w:eastAsia="hu-HU"/>
-        </w:rPr>
-        <w:t xml:space="preserve"> változtatásait.</w:t>
+        <w:t>A parancs esetében a Git nem törli a korábbi commit-ot, hanem az aktuális branch-ben létrehoz egy újat, amely visszavonja a megadott commit változtatásait.</w:t>
       </w:r>
       <w:r>
         <w:rPr>
@@ -719,95 +347,7 @@
           <w:szCs w:val="27"/>
           <w:lang w:eastAsia="hu-HU"/>
         </w:rPr>
-        <w:t xml:space="preserve"> </w:t>
-      </w:r>
-      <w:proofErr w:type="spellStart"/>
-      <w:r>
-        <w:rPr>
-          <w:rFonts w:ascii="inherit" w:eastAsia="Times New Roman" w:hAnsi="inherit" w:cs="Helvetica"/>
-          <w:color w:val="333333"/>
-          <w:sz w:val="27"/>
-          <w:szCs w:val="27"/>
-          <w:lang w:eastAsia="hu-HU"/>
-        </w:rPr>
-        <w:t>commit</w:t>
-      </w:r>
-      <w:proofErr w:type="spellEnd"/>
-      <w:r>
-        <w:rPr>
-          <w:rFonts w:ascii="inherit" w:eastAsia="Times New Roman" w:hAnsi="inherit" w:cs="Helvetica"/>
-          <w:color w:val="333333"/>
-          <w:sz w:val="27"/>
-          <w:szCs w:val="27"/>
-          <w:lang w:eastAsia="hu-HU"/>
-        </w:rPr>
-        <w:t xml:space="preserve"> –</w:t>
-      </w:r>
-      <w:proofErr w:type="spellStart"/>
-      <w:r>
-        <w:rPr>
-          <w:rFonts w:ascii="inherit" w:eastAsia="Times New Roman" w:hAnsi="inherit" w:cs="Helvetica"/>
-          <w:color w:val="333333"/>
-          <w:sz w:val="27"/>
-          <w:szCs w:val="27"/>
-          <w:lang w:eastAsia="hu-HU"/>
-        </w:rPr>
-        <w:t>all</w:t>
-      </w:r>
-      <w:proofErr w:type="spellEnd"/>
-      <w:r>
-        <w:rPr>
-          <w:rFonts w:ascii="inherit" w:eastAsia="Times New Roman" w:hAnsi="inherit" w:cs="Helvetica"/>
-          <w:color w:val="333333"/>
-          <w:sz w:val="27"/>
-          <w:szCs w:val="27"/>
-          <w:lang w:eastAsia="hu-HU"/>
-        </w:rPr>
-        <w:t xml:space="preserve"> –m „</w:t>
-      </w:r>
-      <w:proofErr w:type="spellStart"/>
-      <w:r>
-        <w:rPr>
-          <w:rFonts w:ascii="inherit" w:eastAsia="Times New Roman" w:hAnsi="inherit" w:cs="Helvetica"/>
-          <w:color w:val="333333"/>
-          <w:sz w:val="27"/>
-          <w:szCs w:val="27"/>
-          <w:lang w:eastAsia="hu-HU"/>
-        </w:rPr>
-        <w:t>new</w:t>
-      </w:r>
-      <w:proofErr w:type="spellEnd"/>
-      <w:r>
-        <w:rPr>
-          <w:rFonts w:ascii="inherit" w:eastAsia="Times New Roman" w:hAnsi="inherit" w:cs="Helvetica"/>
-          <w:color w:val="333333"/>
-          <w:sz w:val="27"/>
-          <w:szCs w:val="27"/>
-          <w:lang w:eastAsia="hu-HU"/>
-        </w:rPr>
-        <w:t xml:space="preserve"> </w:t>
-      </w:r>
-      <w:proofErr w:type="spellStart"/>
-      <w:r>
-        <w:rPr>
-          <w:rFonts w:ascii="inherit" w:eastAsia="Times New Roman" w:hAnsi="inherit" w:cs="Helvetica"/>
-          <w:color w:val="333333"/>
-          <w:sz w:val="27"/>
-          <w:szCs w:val="27"/>
-          <w:lang w:eastAsia="hu-HU"/>
-        </w:rPr>
-        <w:t>message</w:t>
-      </w:r>
-      <w:proofErr w:type="spellEnd"/>
-      <w:r>
-        <w:rPr>
-          <w:rFonts w:ascii="inherit" w:eastAsia="Times New Roman" w:hAnsi="inherit" w:cs="Helvetica"/>
-          <w:color w:val="333333"/>
-          <w:sz w:val="27"/>
-          <w:szCs w:val="27"/>
-          <w:lang w:eastAsia="hu-HU"/>
-        </w:rPr>
-        <w:t>”</w:t>
+        <w:t xml:space="preserve"> commit –all –m „new message”</w:t>
       </w:r>
     </w:p>
     <w:p>
@@ -842,7 +382,6 @@
           <w:lang w:eastAsia="hu-HU"/>
         </w:rPr>
       </w:pPr>
-      <w:proofErr w:type="spellStart"/>
       <w:r>
         <w:rPr>
           <w:rFonts w:ascii="Consolas" w:eastAsia="Times New Roman" w:hAnsi="Consolas" w:cs="Courier New"/>
@@ -852,21 +391,8 @@
           <w:shd w:val="clear" w:color="auto" w:fill="1E1E1E"/>
           <w:lang w:eastAsia="hu-HU"/>
         </w:rPr>
-        <w:t>git</w:t>
-      </w:r>
-      <w:proofErr w:type="spellEnd"/>
-      <w:r>
-        <w:rPr>
-          <w:rFonts w:ascii="Consolas" w:eastAsia="Times New Roman" w:hAnsi="Consolas" w:cs="Courier New"/>
-          <w:color w:val="DCDCDC"/>
-          <w:sz w:val="24"/>
-          <w:szCs w:val="24"/>
-          <w:shd w:val="clear" w:color="auto" w:fill="1E1E1E"/>
-          <w:lang w:eastAsia="hu-HU"/>
-        </w:rPr>
-        <w:t xml:space="preserve"> </w:t>
-      </w:r>
-      <w:proofErr w:type="gramStart"/>
+        <w:t xml:space="preserve">git </w:t>
+      </w:r>
       <w:r>
         <w:rPr>
           <w:rFonts w:ascii="Consolas" w:eastAsia="Times New Roman" w:hAnsi="Consolas" w:cs="Courier New"/>
@@ -889,9 +415,19 @@
           <w:shd w:val="clear" w:color="auto" w:fill="1E1E1E"/>
           <w:lang w:eastAsia="hu-HU"/>
         </w:rPr>
-        <w:t xml:space="preserve"> .</w:t>
-      </w:r>
-      <w:proofErr w:type="gramEnd"/>
+        <w:t xml:space="preserve"> . &amp;&amp; git commit -m </w:t>
+      </w:r>
+      <w:r>
+        <w:rPr>
+          <w:rFonts w:ascii="Consolas" w:eastAsia="Times New Roman" w:hAnsi="Consolas" w:cs="Courier New"/>
+          <w:color w:val="D69D85"/>
+          <w:sz w:val="24"/>
+          <w:szCs w:val="24"/>
+          <w:shd w:val="clear" w:color="auto" w:fill="1E1E1E"/>
+          <w:lang w:eastAsia="hu-HU"/>
+        </w:rPr>
+        <w:t>"change readme"</w:t>
+      </w:r>
       <w:r>
         <w:rPr>
           <w:rFonts w:ascii="Consolas" w:eastAsia="Times New Roman" w:hAnsi="Consolas" w:cs="Courier New"/>
@@ -901,163 +437,8 @@
           <w:shd w:val="clear" w:color="auto" w:fill="1E1E1E"/>
           <w:lang w:eastAsia="hu-HU"/>
         </w:rPr>
-        <w:t xml:space="preserve"> &amp;&amp; </w:t>
-      </w:r>
-      <w:proofErr w:type="spellStart"/>
-      <w:r>
-        <w:rPr>
-          <w:rFonts w:ascii="Consolas" w:eastAsia="Times New Roman" w:hAnsi="Consolas" w:cs="Courier New"/>
-          <w:color w:val="DCDCDC"/>
-          <w:sz w:val="24"/>
-          <w:szCs w:val="24"/>
-          <w:shd w:val="clear" w:color="auto" w:fill="1E1E1E"/>
-          <w:lang w:eastAsia="hu-HU"/>
-        </w:rPr>
-        <w:t>git</w:t>
-      </w:r>
-      <w:proofErr w:type="spellEnd"/>
-      <w:r>
-        <w:rPr>
-          <w:rFonts w:ascii="Consolas" w:eastAsia="Times New Roman" w:hAnsi="Consolas" w:cs="Courier New"/>
-          <w:color w:val="DCDCDC"/>
-          <w:sz w:val="24"/>
-          <w:szCs w:val="24"/>
-          <w:shd w:val="clear" w:color="auto" w:fill="1E1E1E"/>
-          <w:lang w:eastAsia="hu-HU"/>
-        </w:rPr>
-        <w:t xml:space="preserve"> </w:t>
-      </w:r>
-      <w:proofErr w:type="spellStart"/>
-      <w:r>
-        <w:rPr>
-          <w:rFonts w:ascii="Consolas" w:eastAsia="Times New Roman" w:hAnsi="Consolas" w:cs="Courier New"/>
-          <w:color w:val="DCDCDC"/>
-          <w:sz w:val="24"/>
-          <w:szCs w:val="24"/>
-          <w:shd w:val="clear" w:color="auto" w:fill="1E1E1E"/>
-          <w:lang w:eastAsia="hu-HU"/>
-        </w:rPr>
-        <w:t>commit</w:t>
-      </w:r>
-      <w:proofErr w:type="spellEnd"/>
-      <w:r>
-        <w:rPr>
-          <w:rFonts w:ascii="Consolas" w:eastAsia="Times New Roman" w:hAnsi="Consolas" w:cs="Courier New"/>
-          <w:color w:val="DCDCDC"/>
-          <w:sz w:val="24"/>
-          <w:szCs w:val="24"/>
-          <w:shd w:val="clear" w:color="auto" w:fill="1E1E1E"/>
-          <w:lang w:eastAsia="hu-HU"/>
-        </w:rPr>
-        <w:t xml:space="preserve"> -m </w:t>
-      </w:r>
-      <w:r>
-        <w:rPr>
-          <w:rFonts w:ascii="Consolas" w:eastAsia="Times New Roman" w:hAnsi="Consolas" w:cs="Courier New"/>
-          <w:color w:val="D69D85"/>
-          <w:sz w:val="24"/>
-          <w:szCs w:val="24"/>
-          <w:shd w:val="clear" w:color="auto" w:fill="1E1E1E"/>
-          <w:lang w:eastAsia="hu-HU"/>
-        </w:rPr>
-        <w:t>"</w:t>
-      </w:r>
-      <w:proofErr w:type="spellStart"/>
-      <w:r>
-        <w:rPr>
-          <w:rFonts w:ascii="Consolas" w:eastAsia="Times New Roman" w:hAnsi="Consolas" w:cs="Courier New"/>
-          <w:color w:val="D69D85"/>
-          <w:sz w:val="24"/>
-          <w:szCs w:val="24"/>
-          <w:shd w:val="clear" w:color="auto" w:fill="1E1E1E"/>
-          <w:lang w:eastAsia="hu-HU"/>
-        </w:rPr>
-        <w:t>change</w:t>
-      </w:r>
-      <w:proofErr w:type="spellEnd"/>
-      <w:r>
-        <w:rPr>
-          <w:rFonts w:ascii="Consolas" w:eastAsia="Times New Roman" w:hAnsi="Consolas" w:cs="Courier New"/>
-          <w:color w:val="D69D85"/>
-          <w:sz w:val="24"/>
-          <w:szCs w:val="24"/>
-          <w:shd w:val="clear" w:color="auto" w:fill="1E1E1E"/>
-          <w:lang w:eastAsia="hu-HU"/>
-        </w:rPr>
-        <w:t xml:space="preserve"> </w:t>
-      </w:r>
-      <w:proofErr w:type="spellStart"/>
-      <w:r>
-        <w:rPr>
-          <w:rFonts w:ascii="Consolas" w:eastAsia="Times New Roman" w:hAnsi="Consolas" w:cs="Courier New"/>
-          <w:color w:val="D69D85"/>
-          <w:sz w:val="24"/>
-          <w:szCs w:val="24"/>
-          <w:shd w:val="clear" w:color="auto" w:fill="1E1E1E"/>
-          <w:lang w:eastAsia="hu-HU"/>
-        </w:rPr>
-        <w:t>readme</w:t>
-      </w:r>
-      <w:proofErr w:type="spellEnd"/>
-      <w:r>
-        <w:rPr>
-          <w:rFonts w:ascii="Consolas" w:eastAsia="Times New Roman" w:hAnsi="Consolas" w:cs="Courier New"/>
-          <w:color w:val="D69D85"/>
-          <w:sz w:val="24"/>
-          <w:szCs w:val="24"/>
-          <w:shd w:val="clear" w:color="auto" w:fill="1E1E1E"/>
-          <w:lang w:eastAsia="hu-HU"/>
-        </w:rPr>
-        <w:t>"</w:t>
-      </w:r>
-      <w:r>
-        <w:rPr>
-          <w:rFonts w:ascii="Consolas" w:eastAsia="Times New Roman" w:hAnsi="Consolas" w:cs="Courier New"/>
-          <w:color w:val="DCDCDC"/>
-          <w:sz w:val="24"/>
-          <w:szCs w:val="24"/>
-          <w:shd w:val="clear" w:color="auto" w:fill="1E1E1E"/>
-          <w:lang w:eastAsia="hu-HU"/>
-        </w:rPr>
-        <w:t xml:space="preserve"> &amp;&amp; </w:t>
-      </w:r>
-      <w:proofErr w:type="spellStart"/>
-      <w:r>
-        <w:rPr>
-          <w:rFonts w:ascii="Consolas" w:eastAsia="Times New Roman" w:hAnsi="Consolas" w:cs="Courier New"/>
-          <w:color w:val="DCDCDC"/>
-          <w:sz w:val="24"/>
-          <w:szCs w:val="24"/>
-          <w:shd w:val="clear" w:color="auto" w:fill="1E1E1E"/>
-          <w:lang w:eastAsia="hu-HU"/>
-        </w:rPr>
-        <w:t>git</w:t>
-      </w:r>
-      <w:proofErr w:type="spellEnd"/>
-      <w:r>
-        <w:rPr>
-          <w:rFonts w:ascii="Consolas" w:eastAsia="Times New Roman" w:hAnsi="Consolas" w:cs="Courier New"/>
-          <w:color w:val="DCDCDC"/>
-          <w:sz w:val="24"/>
-          <w:szCs w:val="24"/>
-          <w:shd w:val="clear" w:color="auto" w:fill="1E1E1E"/>
-          <w:lang w:eastAsia="hu-HU"/>
-        </w:rPr>
-        <w:t xml:space="preserve"> </w:t>
-      </w:r>
-      <w:proofErr w:type="spellStart"/>
-      <w:r>
-        <w:rPr>
-          <w:rFonts w:ascii="Consolas" w:eastAsia="Times New Roman" w:hAnsi="Consolas" w:cs="Courier New"/>
-          <w:color w:val="DCDCDC"/>
-          <w:sz w:val="24"/>
-          <w:szCs w:val="24"/>
-          <w:shd w:val="clear" w:color="auto" w:fill="1E1E1E"/>
-          <w:lang w:eastAsia="hu-HU"/>
-        </w:rPr>
-        <w:t>push</w:t>
-      </w:r>
-      <w:proofErr w:type="spellEnd"/>
+        <w:t xml:space="preserve"> &amp;&amp; git push</w:t>
+      </w:r>
     </w:p>
     <w:p>
       <w:pPr>
@@ -1079,73 +460,7 @@
           <w:szCs w:val="27"/>
           <w:lang w:eastAsia="hu-HU"/>
         </w:rPr>
-        <w:t xml:space="preserve">3. Látható, hogy felkerült az új </w:t>
-      </w:r>
-      <w:proofErr w:type="spellStart"/>
-      <w:r>
-        <w:rPr>
-          <w:rFonts w:ascii="inherit" w:eastAsia="Times New Roman" w:hAnsi="inherit" w:cs="Helvetica"/>
-          <w:color w:val="333333"/>
-          <w:sz w:val="27"/>
-          <w:szCs w:val="27"/>
-          <w:lang w:eastAsia="hu-HU"/>
-        </w:rPr>
-        <w:t>commit</w:t>
-      </w:r>
-      <w:proofErr w:type="spellEnd"/>
-      <w:r>
-        <w:rPr>
-          <w:rFonts w:ascii="inherit" w:eastAsia="Times New Roman" w:hAnsi="inherit" w:cs="Helvetica"/>
-          <w:color w:val="333333"/>
-          <w:sz w:val="27"/>
-          <w:szCs w:val="27"/>
-          <w:lang w:eastAsia="hu-HU"/>
-        </w:rPr>
-        <w:t xml:space="preserve"> a </w:t>
-      </w:r>
-      <w:proofErr w:type="spellStart"/>
-      <w:r>
-        <w:rPr>
-          <w:rFonts w:ascii="inherit" w:eastAsia="Times New Roman" w:hAnsi="inherit" w:cs="Helvetica"/>
-          <w:color w:val="333333"/>
-          <w:sz w:val="27"/>
-          <w:szCs w:val="27"/>
-          <w:lang w:eastAsia="hu-HU"/>
-        </w:rPr>
-        <w:t>github</w:t>
-      </w:r>
-      <w:proofErr w:type="spellEnd"/>
-      <w:r>
-        <w:rPr>
-          <w:rFonts w:ascii="inherit" w:eastAsia="Times New Roman" w:hAnsi="inherit" w:cs="Helvetica"/>
-          <w:color w:val="333333"/>
-          <w:sz w:val="27"/>
-          <w:szCs w:val="27"/>
-          <w:lang w:eastAsia="hu-HU"/>
-        </w:rPr>
-        <w:t xml:space="preserve"> -</w:t>
-      </w:r>
-      <w:proofErr w:type="spellStart"/>
-      <w:r>
-        <w:rPr>
-          <w:rFonts w:ascii="inherit" w:eastAsia="Times New Roman" w:hAnsi="inherit" w:cs="Helvetica"/>
-          <w:color w:val="333333"/>
-          <w:sz w:val="27"/>
-          <w:szCs w:val="27"/>
-          <w:lang w:eastAsia="hu-HU"/>
-        </w:rPr>
-        <w:t>ra</w:t>
-      </w:r>
-      <w:proofErr w:type="spellEnd"/>
-      <w:r>
-        <w:rPr>
-          <w:rFonts w:ascii="inherit" w:eastAsia="Times New Roman" w:hAnsi="inherit" w:cs="Helvetica"/>
-          <w:color w:val="333333"/>
-          <w:sz w:val="27"/>
-          <w:szCs w:val="27"/>
-          <w:lang w:eastAsia="hu-HU"/>
-        </w:rPr>
-        <w:t>:</w:t>
+        <w:t>3. Látható, hogy felkerült az új commit a github -ra:</w:t>
       </w:r>
     </w:p>
     <w:p>
@@ -1238,95 +553,7 @@
           <w:szCs w:val="27"/>
           <w:lang w:eastAsia="hu-HU"/>
         </w:rPr>
-        <w:t xml:space="preserve">4. Végül visszavonom a </w:t>
-      </w:r>
-      <w:proofErr w:type="spellStart"/>
-      <w:r>
-        <w:rPr>
-          <w:rFonts w:ascii="inherit" w:eastAsia="Times New Roman" w:hAnsi="inherit" w:cs="Helvetica"/>
-          <w:color w:val="333333"/>
-          <w:sz w:val="27"/>
-          <w:szCs w:val="27"/>
-          <w:lang w:eastAsia="hu-HU"/>
-        </w:rPr>
-        <w:t>commit</w:t>
-      </w:r>
-      <w:proofErr w:type="spellEnd"/>
-      <w:r>
-        <w:rPr>
-          <w:rFonts w:ascii="inherit" w:eastAsia="Times New Roman" w:hAnsi="inherit" w:cs="Helvetica"/>
-          <w:color w:val="333333"/>
-          <w:sz w:val="27"/>
-          <w:szCs w:val="27"/>
-          <w:lang w:eastAsia="hu-HU"/>
-        </w:rPr>
-        <w:t xml:space="preserve"> -</w:t>
-      </w:r>
-      <w:proofErr w:type="spellStart"/>
-      <w:r>
-        <w:rPr>
-          <w:rFonts w:ascii="inherit" w:eastAsia="Times New Roman" w:hAnsi="inherit" w:cs="Helvetica"/>
-          <w:color w:val="333333"/>
-          <w:sz w:val="27"/>
-          <w:szCs w:val="27"/>
-          <w:lang w:eastAsia="hu-HU"/>
-        </w:rPr>
-        <w:t>ot</w:t>
-      </w:r>
-      <w:proofErr w:type="spellEnd"/>
-      <w:r>
-        <w:rPr>
-          <w:rFonts w:ascii="inherit" w:eastAsia="Times New Roman" w:hAnsi="inherit" w:cs="Helvetica"/>
-          <w:color w:val="333333"/>
-          <w:sz w:val="27"/>
-          <w:szCs w:val="27"/>
-          <w:lang w:eastAsia="hu-HU"/>
-        </w:rPr>
-        <w:t xml:space="preserve">, majd </w:t>
-      </w:r>
-      <w:proofErr w:type="spellStart"/>
-      <w:r>
-        <w:rPr>
-          <w:rFonts w:ascii="inherit" w:eastAsia="Times New Roman" w:hAnsi="inherit" w:cs="Helvetica"/>
-          <w:color w:val="333333"/>
-          <w:sz w:val="27"/>
-          <w:szCs w:val="27"/>
-          <w:lang w:eastAsia="hu-HU"/>
-        </w:rPr>
-        <w:t>push</w:t>
-      </w:r>
-      <w:proofErr w:type="spellEnd"/>
-      <w:r>
-        <w:rPr>
-          <w:rFonts w:ascii="inherit" w:eastAsia="Times New Roman" w:hAnsi="inherit" w:cs="Helvetica"/>
-          <w:color w:val="333333"/>
-          <w:sz w:val="27"/>
-          <w:szCs w:val="27"/>
-          <w:lang w:eastAsia="hu-HU"/>
-        </w:rPr>
-        <w:t xml:space="preserve"> -</w:t>
-      </w:r>
-      <w:proofErr w:type="spellStart"/>
-      <w:r>
-        <w:rPr>
-          <w:rFonts w:ascii="inherit" w:eastAsia="Times New Roman" w:hAnsi="inherit" w:cs="Helvetica"/>
-          <w:color w:val="333333"/>
-          <w:sz w:val="27"/>
-          <w:szCs w:val="27"/>
-          <w:lang w:eastAsia="hu-HU"/>
-        </w:rPr>
-        <w:t>olom</w:t>
-      </w:r>
-      <w:proofErr w:type="spellEnd"/>
-      <w:r>
-        <w:rPr>
-          <w:rFonts w:ascii="inherit" w:eastAsia="Times New Roman" w:hAnsi="inherit" w:cs="Helvetica"/>
-          <w:color w:val="333333"/>
-          <w:sz w:val="27"/>
-          <w:szCs w:val="27"/>
-          <w:lang w:eastAsia="hu-HU"/>
-        </w:rPr>
-        <w:t xml:space="preserve"> a módosításokat:</w:t>
+        <w:t>4. Végül visszavonom a commit -ot, majd push -olom a módosításokat:</w:t>
       </w:r>
     </w:p>
     <w:p>
@@ -1361,7 +588,6 @@
           <w:lang w:eastAsia="hu-HU"/>
         </w:rPr>
       </w:pPr>
-      <w:proofErr w:type="spellStart"/>
       <w:r>
         <w:rPr>
           <w:rFonts w:ascii="Consolas" w:eastAsia="Times New Roman" w:hAnsi="Consolas" w:cs="Courier New"/>
@@ -1371,9 +597,19 @@
           <w:shd w:val="clear" w:color="auto" w:fill="1E1E1E"/>
           <w:lang w:eastAsia="hu-HU"/>
         </w:rPr>
-        <w:t>git</w:t>
-      </w:r>
-      <w:proofErr w:type="spellEnd"/>
+        <w:t xml:space="preserve">git revert </w:t>
+      </w:r>
+      <w:r>
+        <w:rPr>
+          <w:rFonts w:ascii="Consolas" w:eastAsia="Times New Roman" w:hAnsi="Consolas" w:cs="Courier New"/>
+          <w:color w:val="B8D7A3"/>
+          <w:sz w:val="24"/>
+          <w:szCs w:val="24"/>
+          <w:shd w:val="clear" w:color="auto" w:fill="1E1E1E"/>
+          <w:lang w:eastAsia="hu-HU"/>
+        </w:rPr>
+        <w:t>052</w:t>
+      </w:r>
       <w:r>
         <w:rPr>
           <w:rFonts w:ascii="Consolas" w:eastAsia="Times New Roman" w:hAnsi="Consolas" w:cs="Courier New"/>
@@ -1383,115 +619,8 @@
           <w:shd w:val="clear" w:color="auto" w:fill="1E1E1E"/>
           <w:lang w:eastAsia="hu-HU"/>
         </w:rPr>
-        <w:t xml:space="preserve"> </w:t>
-      </w:r>
-      <w:proofErr w:type="spellStart"/>
-      <w:r>
-        <w:rPr>
-          <w:rFonts w:ascii="Consolas" w:eastAsia="Times New Roman" w:hAnsi="Consolas" w:cs="Courier New"/>
-          <w:color w:val="DCDCDC"/>
-          <w:sz w:val="24"/>
-          <w:szCs w:val="24"/>
-          <w:shd w:val="clear" w:color="auto" w:fill="1E1E1E"/>
-          <w:lang w:eastAsia="hu-HU"/>
-        </w:rPr>
-        <w:t>revert</w:t>
-      </w:r>
-      <w:proofErr w:type="spellEnd"/>
-      <w:r>
-        <w:rPr>
-          <w:rFonts w:ascii="Consolas" w:eastAsia="Times New Roman" w:hAnsi="Consolas" w:cs="Courier New"/>
-          <w:color w:val="DCDCDC"/>
-          <w:sz w:val="24"/>
-          <w:szCs w:val="24"/>
-          <w:shd w:val="clear" w:color="auto" w:fill="1E1E1E"/>
-          <w:lang w:eastAsia="hu-HU"/>
-        </w:rPr>
-        <w:t xml:space="preserve"> </w:t>
-      </w:r>
-      <w:r>
-        <w:rPr>
-          <w:rFonts w:ascii="Consolas" w:eastAsia="Times New Roman" w:hAnsi="Consolas" w:cs="Courier New"/>
-          <w:color w:val="B8D7A3"/>
-          <w:sz w:val="24"/>
-          <w:szCs w:val="24"/>
-          <w:shd w:val="clear" w:color="auto" w:fill="1E1E1E"/>
-          <w:lang w:eastAsia="hu-HU"/>
-        </w:rPr>
-        <w:t>052</w:t>
-      </w:r>
-      <w:r>
-        <w:rPr>
-          <w:rFonts w:ascii="Consolas" w:eastAsia="Times New Roman" w:hAnsi="Consolas" w:cs="Courier New"/>
-          <w:color w:val="DCDCDC"/>
-          <w:sz w:val="24"/>
-          <w:szCs w:val="24"/>
-          <w:shd w:val="clear" w:color="auto" w:fill="1E1E1E"/>
-          <w:lang w:eastAsia="hu-HU"/>
-        </w:rPr>
-        <w:t>ff5119f52579185032e6ea8951131b7b12bee --no-</w:t>
-      </w:r>
-      <w:proofErr w:type="spellStart"/>
-      <w:r>
-        <w:rPr>
-          <w:rFonts w:ascii="Consolas" w:eastAsia="Times New Roman" w:hAnsi="Consolas" w:cs="Courier New"/>
-          <w:color w:val="DCDCDC"/>
-          <w:sz w:val="24"/>
-          <w:szCs w:val="24"/>
-          <w:shd w:val="clear" w:color="auto" w:fill="1E1E1E"/>
-          <w:lang w:eastAsia="hu-HU"/>
-        </w:rPr>
-        <w:t>edit</w:t>
-      </w:r>
-      <w:proofErr w:type="spellEnd"/>
-      <w:r>
-        <w:rPr>
-          <w:rFonts w:ascii="Consolas" w:eastAsia="Times New Roman" w:hAnsi="Consolas" w:cs="Courier New"/>
-          <w:color w:val="DCDCDC"/>
-          <w:sz w:val="24"/>
-          <w:szCs w:val="24"/>
-          <w:shd w:val="clear" w:color="auto" w:fill="1E1E1E"/>
-          <w:lang w:eastAsia="hu-HU"/>
-        </w:rPr>
-        <w:t xml:space="preserve"> &amp;&amp; </w:t>
-      </w:r>
-      <w:proofErr w:type="spellStart"/>
-      <w:r>
-        <w:rPr>
-          <w:rFonts w:ascii="Consolas" w:eastAsia="Times New Roman" w:hAnsi="Consolas" w:cs="Courier New"/>
-          <w:color w:val="DCDCDC"/>
-          <w:sz w:val="24"/>
-          <w:szCs w:val="24"/>
-          <w:shd w:val="clear" w:color="auto" w:fill="1E1E1E"/>
-          <w:lang w:eastAsia="hu-HU"/>
-        </w:rPr>
-        <w:t>git</w:t>
-      </w:r>
-      <w:proofErr w:type="spellEnd"/>
-      <w:r>
-        <w:rPr>
-          <w:rFonts w:ascii="Consolas" w:eastAsia="Times New Roman" w:hAnsi="Consolas" w:cs="Courier New"/>
-          <w:color w:val="DCDCDC"/>
-          <w:sz w:val="24"/>
-          <w:szCs w:val="24"/>
-          <w:shd w:val="clear" w:color="auto" w:fill="1E1E1E"/>
-          <w:lang w:eastAsia="hu-HU"/>
-        </w:rPr>
-        <w:t xml:space="preserve"> </w:t>
-      </w:r>
-      <w:proofErr w:type="spellStart"/>
-      <w:r>
-        <w:rPr>
-          <w:rFonts w:ascii="Consolas" w:eastAsia="Times New Roman" w:hAnsi="Consolas" w:cs="Courier New"/>
-          <w:color w:val="DCDCDC"/>
-          <w:sz w:val="24"/>
-          <w:szCs w:val="24"/>
-          <w:shd w:val="clear" w:color="auto" w:fill="1E1E1E"/>
-          <w:lang w:eastAsia="hu-HU"/>
-        </w:rPr>
-        <w:t>push</w:t>
-      </w:r>
-      <w:proofErr w:type="spellEnd"/>
+        <w:t>ff5119f52579185032e6ea8951131b7b12bee --no-edit &amp;&amp; git push</w:t>
+      </w:r>
     </w:p>
     <w:p>
       <w:pPr>
@@ -1513,73 +642,7 @@
           <w:szCs w:val="27"/>
           <w:lang w:eastAsia="hu-HU"/>
         </w:rPr>
-        <w:t xml:space="preserve">5. A </w:t>
-      </w:r>
-      <w:proofErr w:type="spellStart"/>
-      <w:r>
-        <w:rPr>
-          <w:rFonts w:ascii="inherit" w:eastAsia="Times New Roman" w:hAnsi="inherit" w:cs="Helvetica"/>
-          <w:color w:val="333333"/>
-          <w:sz w:val="27"/>
-          <w:szCs w:val="27"/>
-          <w:lang w:eastAsia="hu-HU"/>
-        </w:rPr>
-        <w:t>Github</w:t>
-      </w:r>
-      <w:proofErr w:type="spellEnd"/>
-      <w:r>
-        <w:rPr>
-          <w:rFonts w:ascii="inherit" w:eastAsia="Times New Roman" w:hAnsi="inherit" w:cs="Helvetica"/>
-          <w:color w:val="333333"/>
-          <w:sz w:val="27"/>
-          <w:szCs w:val="27"/>
-          <w:lang w:eastAsia="hu-HU"/>
-        </w:rPr>
-        <w:t xml:space="preserve"> -</w:t>
-      </w:r>
-      <w:proofErr w:type="spellStart"/>
-      <w:r>
-        <w:rPr>
-          <w:rFonts w:ascii="inherit" w:eastAsia="Times New Roman" w:hAnsi="inherit" w:cs="Helvetica"/>
-          <w:color w:val="333333"/>
-          <w:sz w:val="27"/>
-          <w:szCs w:val="27"/>
-          <w:lang w:eastAsia="hu-HU"/>
-        </w:rPr>
-        <w:t>on</w:t>
-      </w:r>
-      <w:proofErr w:type="spellEnd"/>
-      <w:r>
-        <w:rPr>
-          <w:rFonts w:ascii="inherit" w:eastAsia="Times New Roman" w:hAnsi="inherit" w:cs="Helvetica"/>
-          <w:color w:val="333333"/>
-          <w:sz w:val="27"/>
-          <w:szCs w:val="27"/>
-          <w:lang w:eastAsia="hu-HU"/>
-        </w:rPr>
-        <w:t xml:space="preserve"> új </w:t>
-      </w:r>
-      <w:proofErr w:type="spellStart"/>
-      <w:r>
-        <w:rPr>
-          <w:rFonts w:ascii="inherit" w:eastAsia="Times New Roman" w:hAnsi="inherit" w:cs="Helvetica"/>
-          <w:color w:val="333333"/>
-          <w:sz w:val="27"/>
-          <w:szCs w:val="27"/>
-          <w:lang w:eastAsia="hu-HU"/>
-        </w:rPr>
-        <w:t>commit</w:t>
-      </w:r>
-      <w:proofErr w:type="spellEnd"/>
-      <w:r>
-        <w:rPr>
-          <w:rFonts w:ascii="inherit" w:eastAsia="Times New Roman" w:hAnsi="inherit" w:cs="Helvetica"/>
-          <w:color w:val="333333"/>
-          <w:sz w:val="27"/>
-          <w:szCs w:val="27"/>
-          <w:lang w:eastAsia="hu-HU"/>
-        </w:rPr>
-        <w:t xml:space="preserve"> jött létre, amely visszavonja a módosításokat:</w:t>
+        <w:t>5. A Github -on új commit jött létre, amely visszavonja a módosításokat:</w:t>
       </w:r>
     </w:p>
     <w:p>
@@ -1716,7 +779,6 @@
         </w:rPr>
       </w:pPr>
       <w:hyperlink r:id="rId8" w:tgtFrame="_blank" w:history="1">
-        <w:proofErr w:type="spellStart"/>
         <w:r>
           <w:rPr>
             <w:rFonts w:ascii="Helvetica" w:eastAsia="Times New Roman" w:hAnsi="Helvetica" w:cs="Helvetica"/>
@@ -1726,43 +788,7 @@
             <w:u w:val="single"/>
             <w:lang w:eastAsia="hu-HU"/>
           </w:rPr>
-          <w:t>Git</w:t>
-        </w:r>
-        <w:proofErr w:type="spellEnd"/>
-        <w:r>
-          <w:rPr>
-            <w:rFonts w:ascii="Helvetica" w:eastAsia="Times New Roman" w:hAnsi="Helvetica" w:cs="Helvetica"/>
-            <w:color w:val="337AB7"/>
-            <w:sz w:val="25"/>
-            <w:szCs w:val="25"/>
-            <w:u w:val="single"/>
-            <w:lang w:eastAsia="hu-HU"/>
-          </w:rPr>
-          <w:t xml:space="preserve"> </w:t>
-        </w:r>
-        <w:proofErr w:type="spellStart"/>
-        <w:r>
-          <w:rPr>
-            <w:rFonts w:ascii="Helvetica" w:eastAsia="Times New Roman" w:hAnsi="Helvetica" w:cs="Helvetica"/>
-            <w:color w:val="337AB7"/>
-            <w:sz w:val="25"/>
-            <w:szCs w:val="25"/>
-            <w:u w:val="single"/>
-            <w:lang w:eastAsia="hu-HU"/>
-          </w:rPr>
-          <w:t>revert</w:t>
-        </w:r>
-        <w:proofErr w:type="spellEnd"/>
-        <w:r>
-          <w:rPr>
-            <w:rFonts w:ascii="Helvetica" w:eastAsia="Times New Roman" w:hAnsi="Helvetica" w:cs="Helvetica"/>
-            <w:color w:val="337AB7"/>
-            <w:sz w:val="25"/>
-            <w:szCs w:val="25"/>
-            <w:u w:val="single"/>
-            <w:lang w:eastAsia="hu-HU"/>
-          </w:rPr>
-          <w:t xml:space="preserve"> dokumentáció</w:t>
+          <w:t>Git revert dokumentáció</w:t>
         </w:r>
       </w:hyperlink>
     </w:p>
@@ -1817,51 +843,7 @@
           <w:szCs w:val="25"/>
           <w:lang w:eastAsia="hu-HU"/>
         </w:rPr>
-        <w:t xml:space="preserve">Hozz létre a </w:t>
-      </w:r>
-      <w:proofErr w:type="spellStart"/>
-      <w:r>
-        <w:rPr>
-          <w:rFonts w:ascii="Helvetica" w:eastAsia="Times New Roman" w:hAnsi="Helvetica" w:cs="Helvetica"/>
-          <w:color w:val="333333"/>
-          <w:sz w:val="25"/>
-          <w:szCs w:val="25"/>
-          <w:lang w:eastAsia="hu-HU"/>
-        </w:rPr>
-        <w:t>Github</w:t>
-      </w:r>
-      <w:proofErr w:type="spellEnd"/>
-      <w:r>
-        <w:rPr>
-          <w:rFonts w:ascii="Helvetica" w:eastAsia="Times New Roman" w:hAnsi="Helvetica" w:cs="Helvetica"/>
-          <w:color w:val="333333"/>
-          <w:sz w:val="25"/>
-          <w:szCs w:val="25"/>
-          <w:lang w:eastAsia="hu-HU"/>
-        </w:rPr>
-        <w:t xml:space="preserve"> rendszerében egy új tárolót '</w:t>
-      </w:r>
-      <w:proofErr w:type="spellStart"/>
-      <w:r>
-        <w:rPr>
-          <w:rFonts w:ascii="Helvetica" w:eastAsia="Times New Roman" w:hAnsi="Helvetica" w:cs="Helvetica"/>
-          <w:color w:val="333333"/>
-          <w:sz w:val="25"/>
-          <w:szCs w:val="25"/>
-          <w:lang w:eastAsia="hu-HU"/>
-        </w:rPr>
-        <w:t>git-course</w:t>
-      </w:r>
-      <w:proofErr w:type="spellEnd"/>
-      <w:r>
-        <w:rPr>
-          <w:rFonts w:ascii="Helvetica" w:eastAsia="Times New Roman" w:hAnsi="Helvetica" w:cs="Helvetica"/>
-          <w:color w:val="333333"/>
-          <w:sz w:val="25"/>
-          <w:szCs w:val="25"/>
-          <w:lang w:eastAsia="hu-HU"/>
-        </w:rPr>
-        <w:t>' néven.</w:t>
+        <w:t>Hozz létre a Github rendszerében egy új tárolót 'git-course' néven.</w:t>
       </w:r>
       <w:r>
         <w:rPr>
@@ -1918,49 +900,15 @@
           <w:lang w:eastAsia="hu-HU"/>
         </w:rPr>
       </w:pPr>
-      <w:proofErr w:type="spellStart"/>
-      <w:r>
-        <w:rPr>
-          <w:rFonts w:ascii="Helvetica" w:eastAsia="Times New Roman" w:hAnsi="Helvetica" w:cs="Helvetica"/>
-          <w:color w:val="333333"/>
-          <w:sz w:val="25"/>
-          <w:szCs w:val="25"/>
-          <w:lang w:eastAsia="hu-HU"/>
-        </w:rPr>
-        <w:t>Módosítsd</w:t>
-      </w:r>
-      <w:proofErr w:type="spellEnd"/>
-      <w:r>
-        <w:rPr>
-          <w:rFonts w:ascii="Helvetica" w:eastAsia="Times New Roman" w:hAnsi="Helvetica" w:cs="Helvetica"/>
-          <w:color w:val="333333"/>
-          <w:sz w:val="25"/>
-          <w:szCs w:val="25"/>
-          <w:lang w:eastAsia="hu-HU"/>
-        </w:rPr>
-        <w:t xml:space="preserve"> a Readme.md fájlt és </w:t>
-      </w:r>
-      <w:proofErr w:type="spellStart"/>
-      <w:r>
-        <w:rPr>
-          <w:rFonts w:ascii="Helvetica" w:eastAsia="Times New Roman" w:hAnsi="Helvetica" w:cs="Helvetica"/>
-          <w:color w:val="333333"/>
-          <w:sz w:val="25"/>
-          <w:szCs w:val="25"/>
-          <w:lang w:eastAsia="hu-HU"/>
-        </w:rPr>
-        <w:t>kommitold</w:t>
-      </w:r>
-      <w:proofErr w:type="spellEnd"/>
-      <w:r>
-        <w:rPr>
-          <w:rFonts w:ascii="Helvetica" w:eastAsia="Times New Roman" w:hAnsi="Helvetica" w:cs="Helvetica"/>
-          <w:color w:val="333333"/>
-          <w:sz w:val="25"/>
-          <w:szCs w:val="25"/>
-          <w:lang w:eastAsia="hu-HU"/>
-        </w:rPr>
-        <w:t xml:space="preserve"> a módosításokat.</w:t>
+      <w:r>
+        <w:rPr>
+          <w:rFonts w:ascii="Helvetica" w:eastAsia="Times New Roman" w:hAnsi="Helvetica" w:cs="Helvetica"/>
+          <w:color w:val="333333"/>
+          <w:sz w:val="25"/>
+          <w:szCs w:val="25"/>
+          <w:lang w:eastAsia="hu-HU"/>
+        </w:rPr>
+        <w:t>Módosítsd a Readme.md fájlt és kommitold a módosításokat.</w:t>
       </w:r>
     </w:p>
     <w:p>
@@ -1987,51 +935,7 @@
           <w:szCs w:val="25"/>
           <w:lang w:eastAsia="hu-HU"/>
         </w:rPr>
-        <w:t xml:space="preserve">Vond </w:t>
-      </w:r>
-      <w:proofErr w:type="spellStart"/>
-      <w:r>
-        <w:rPr>
-          <w:rFonts w:ascii="Helvetica" w:eastAsia="Times New Roman" w:hAnsi="Helvetica" w:cs="Helvetica"/>
-          <w:color w:val="333333"/>
-          <w:sz w:val="25"/>
-          <w:szCs w:val="25"/>
-          <w:lang w:eastAsia="hu-HU"/>
-        </w:rPr>
-        <w:t>vissz</w:t>
-      </w:r>
-      <w:proofErr w:type="spellEnd"/>
-      <w:r>
-        <w:rPr>
-          <w:rFonts w:ascii="Helvetica" w:eastAsia="Times New Roman" w:hAnsi="Helvetica" w:cs="Helvetica"/>
-          <w:color w:val="333333"/>
-          <w:sz w:val="25"/>
-          <w:szCs w:val="25"/>
-          <w:lang w:eastAsia="hu-HU"/>
-        </w:rPr>
-        <w:t xml:space="preserve"> a módosítást a </w:t>
-      </w:r>
-      <w:proofErr w:type="spellStart"/>
-      <w:r>
-        <w:rPr>
-          <w:rFonts w:ascii="Helvetica" w:eastAsia="Times New Roman" w:hAnsi="Helvetica" w:cs="Helvetica"/>
-          <w:color w:val="333333"/>
-          <w:sz w:val="25"/>
-          <w:szCs w:val="25"/>
-          <w:lang w:eastAsia="hu-HU"/>
-        </w:rPr>
-        <w:t>revert</w:t>
-      </w:r>
-      <w:proofErr w:type="spellEnd"/>
-      <w:r>
-        <w:rPr>
-          <w:rFonts w:ascii="Helvetica" w:eastAsia="Times New Roman" w:hAnsi="Helvetica" w:cs="Helvetica"/>
-          <w:color w:val="333333"/>
-          <w:sz w:val="25"/>
-          <w:szCs w:val="25"/>
-          <w:lang w:eastAsia="hu-HU"/>
-        </w:rPr>
-        <w:t xml:space="preserve"> parancs használatával.</w:t>
+        <w:t>Vond vissz a módosítást a revert parancs használatával.</w:t>
       </w:r>
     </w:p>
     <w:p/>

</xml_diff>